<commit_message>
causal forest slides progress
</commit_message>
<xml_diff>
--- a/manuscript/manuscript-v1/manuscript-melodem-apoe4-het-v1.docx
+++ b/manuscript/manuscript-v1/manuscript-melodem-apoe4-het-v1.docx
@@ -244,20 +244,6 @@
         <w:t xml:space="preserve">1</w:t>
       </w:r>
     </w:p>
-    <w:p>
-      <w:pPr>
-        <w:pStyle w:val="BodyText"/>
-      </w:pPr>
-      <w:r>
-        <w:t xml:space="preserve">Here’s how to cite two or more things.</w:t>
-      </w:r>
-      <w:r>
-        <w:rPr>
-          <w:vertAlign w:val="superscript"/>
-        </w:rPr>
-        <w:t xml:space="preserve">2,3</w:t>
-      </w:r>
-    </w:p>
     <w:bookmarkEnd w:id="22"/>
     <w:bookmarkStart w:id="23" w:name="methods"/>
     <w:p>
@@ -302,7 +288,7 @@
       </w:r>
     </w:p>
     <w:bookmarkEnd w:id="25"/>
-    <w:bookmarkStart w:id="32" w:name="references"/>
+    <w:bookmarkStart w:id="29" w:name="references"/>
     <w:p>
       <w:pPr>
         <w:pStyle w:val="Heading1"/>
@@ -311,7 +297,7 @@
         <w:t xml:space="preserve">REFERENCES</w:t>
       </w:r>
     </w:p>
-    <w:bookmarkStart w:id="31" w:name="refs"/>
+    <w:bookmarkStart w:id="28" w:name="refs"/>
     <w:bookmarkStart w:id="27" w:name="ref-r_language"/>
     <w:p>
       <w:pPr>
@@ -355,144 +341,24 @@
       </w:hyperlink>
     </w:p>
     <w:bookmarkEnd w:id="27"/>
-    <w:bookmarkStart w:id="29" w:name="ref-ambrosius_design_2014"/>
+    <w:bookmarkEnd w:id="28"/>
     <w:p>
-      <w:pPr>
-        <w:pStyle w:val="Bibliography"/>
-      </w:pPr>
-      <w:r>
-        <w:t xml:space="preserve">2.</w:t>
-      </w:r>
-      <w:r>
-        <w:t xml:space="preserve"> </w:t>
-      </w:r>
-      <w:r>
-        <w:t xml:space="preserve">	</w:t>
-      </w:r>
-      <w:r>
-        <w:t xml:space="preserve">Ambrosius WT, Sink KM, Foy CG, et al. The design and rationale of a multicenter clinical trial comparing two strategies for control of systolic blood pressure:</w:t>
-      </w:r>
-      <w:r>
-        <w:t xml:space="preserve"> </w:t>
-      </w:r>
-      <w:r>
-        <w:t xml:space="preserve">The</w:t>
-      </w:r>
-      <w:r>
-        <w:t xml:space="preserve"> </w:t>
-      </w:r>
-      <w:r>
-        <w:t xml:space="preserve">Systolic</w:t>
-      </w:r>
-      <w:r>
-        <w:t xml:space="preserve"> </w:t>
-      </w:r>
-      <w:r>
-        <w:t xml:space="preserve">Blood</w:t>
-      </w:r>
-      <w:r>
-        <w:t xml:space="preserve"> </w:t>
-      </w:r>
-      <w:r>
-        <w:t xml:space="preserve">Pressure</w:t>
-      </w:r>
-      <w:r>
-        <w:t xml:space="preserve"> </w:t>
-      </w:r>
-      <w:r>
-        <w:t xml:space="preserve">Intervention</w:t>
-      </w:r>
-      <w:r>
-        <w:t xml:space="preserve"> </w:t>
-      </w:r>
-      <w:r>
-        <w:t xml:space="preserve">Trial</w:t>
-      </w:r>
-      <w:r>
-        <w:t xml:space="preserve"> </w:t>
-      </w:r>
-      <w:r>
-        <w:t xml:space="preserve">(</w:t>
-      </w:r>
-      <w:r>
-        <w:t xml:space="preserve">SPRINT</w:t>
-      </w:r>
-      <w:r>
-        <w:t xml:space="preserve">).</w:t>
-      </w:r>
-      <w:r>
-        <w:t xml:space="preserve"> </w:t>
-      </w:r>
-      <w:r>
-        <w:rPr>
-          <w:iCs/>
-          <w:i/>
-        </w:rPr>
-        <w:t xml:space="preserve">Clinical Trials</w:t>
-      </w:r>
-      <w:r>
-        <w:t xml:space="preserve">. 2014;11(5):532-546. doi:</w:t>
-      </w:r>
-      <w:hyperlink r:id="rId28">
-        <w:r>
-          <w:rPr>
-            <w:rStyle w:val="Hyperlink"/>
-          </w:rPr>
-          <w:t xml:space="preserve">10.1177/1740774514537404</w:t>
-        </w:r>
-      </w:hyperlink>
+      <w:r>
+        <w:br w:type="page"/>
+      </w:r>
     </w:p>
     <w:bookmarkEnd w:id="29"/>
-    <w:bookmarkStart w:id="30" w:name="X71220bfa5ead06078c2f5fafd6fc9cc12b95335"/>
+    <w:bookmarkStart w:id="30" w:name="acknowledgments"/>
     <w:p>
       <w:pPr>
-        <w:pStyle w:val="Bibliography"/>
-      </w:pPr>
-      <w:r>
-        <w:t xml:space="preserve">3.</w:t>
-      </w:r>
-      <w:r>
-        <w:t xml:space="preserve"> </w:t>
-      </w:r>
-      <w:r>
-        <w:t xml:space="preserve">	</w:t>
-      </w:r>
-      <w:r>
-        <w:t xml:space="preserve">SPRINT Research Group. A randomized trial of intensive versus standard blood-pressure control.</w:t>
-      </w:r>
-      <w:r>
-        <w:t xml:space="preserve"> </w:t>
-      </w:r>
-      <w:r>
-        <w:rPr>
-          <w:iCs/>
-          <w:i/>
-        </w:rPr>
-        <w:t xml:space="preserve">New England Journal of Medicine</w:t>
-      </w:r>
-      <w:r>
-        <w:t xml:space="preserve">. 2015;373(22):2103-2116.</w:t>
+        <w:pStyle w:val="Heading1"/>
+      </w:pPr>
+      <w:r>
+        <w:t xml:space="preserve">ACKNOWLEDGMENTS</w:t>
       </w:r>
     </w:p>
     <w:bookmarkEnd w:id="30"/>
-    <w:bookmarkEnd w:id="31"/>
-    <w:p>
-      <w:r>
-        <w:br w:type="page"/>
-      </w:r>
-    </w:p>
-    <w:bookmarkEnd w:id="32"/>
-    <w:bookmarkStart w:id="33" w:name="acknowledgments"/>
-    <w:p>
-      <w:pPr>
-        <w:pStyle w:val="Heading1"/>
-      </w:pPr>
-      <w:r>
-        <w:t xml:space="preserve">ACKNOWLEDGMENTS</w:t>
-      </w:r>
-    </w:p>
-    <w:bookmarkEnd w:id="33"/>
-    <w:bookmarkStart w:id="34" w:name="financial-disclosure"/>
+    <w:bookmarkStart w:id="31" w:name="financial-disclosure"/>
     <w:p>
       <w:pPr>
         <w:pStyle w:val="Heading1"/>
@@ -1040,7 +906,7 @@
         </w:sectPr>
       </w:pPr>
     </w:p>
-    <w:bookmarkEnd w:id="34"/>
+    <w:bookmarkEnd w:id="31"/>
     <w:sectPr>
       <w:headerReference r:id="rId10" w:type="even"/>
       <w:headerReference r:id="rId9" w:type="default"/>

</xml_diff>